<commit_message>
Chapter 4 Rough draft done
</commit_message>
<xml_diff>
--- a/Reports/4. Generative Model based simulator.docx
+++ b/Reports/4. Generative Model based simulator.docx
@@ -2057,6 +2057,14 @@
           <w:rFonts w:ascii="Times New Roman" w:hAnsi="Times New Roman" w:cs="Times New Roman"/>
           <w:sz w:val="28"/>
           <w:szCs w:val="28"/>
+        </w:rPr>
+        <w:t>g</w:t>
+      </w:r>
+      <w:r>
+        <w:rPr>
+          <w:rFonts w:ascii="Times New Roman" w:hAnsi="Times New Roman" w:cs="Times New Roman"/>
+          <w:sz w:val="28"/>
+          <w:szCs w:val="28"/>
           <w:vertAlign w:val="subscript"/>
         </w:rPr>
         <w:t>t+1</w:t>
@@ -2091,7 +2099,23 @@
           <w:sz w:val="28"/>
           <w:szCs w:val="28"/>
         </w:rPr>
-        <w:t xml:space="preserve">corresponding encoder layer as shown in figure 18. By employing these skip connections, the information of the inputs are preservers after crossing the bottleneck. Each layer in the encoder and the decoder are followed by </w:t>
+        <w:t>corresponding encoder layer as shown in figure 18. By employing these skip connections, the information of the inputs are preserve</w:t>
+      </w:r>
+      <w:r>
+        <w:rPr>
+          <w:rFonts w:ascii="Times New Roman" w:hAnsi="Times New Roman" w:cs="Times New Roman"/>
+          <w:sz w:val="28"/>
+          <w:szCs w:val="28"/>
+        </w:rPr>
+        <w:t>d</w:t>
+      </w:r>
+      <w:r>
+        <w:rPr>
+          <w:rFonts w:ascii="Times New Roman" w:hAnsi="Times New Roman" w:cs="Times New Roman"/>
+          <w:sz w:val="28"/>
+          <w:szCs w:val="28"/>
+        </w:rPr>
+        <w:t xml:space="preserve"> after crossing the bottleneck. Each layer in the encoder and the decoder are followed by </w:t>
       </w:r>
       <w:proofErr w:type="spellStart"/>
       <w:r>
@@ -2214,7 +2238,223 @@
           <w:sz w:val="28"/>
           <w:szCs w:val="28"/>
         </w:rPr>
-        <w:t xml:space="preserve">  </w:t>
+        <w:t>The training process of the GAN happens in two distinct steps individual training of the Generator and the discriminator. A batch of data is fetched from the training corpus. The observation at previous time step Ot and action label At are forward propagated in the generator, which outputs the observation of the next timestep O</w:t>
+      </w:r>
+      <w:r>
+        <w:rPr>
+          <w:rFonts w:ascii="Times New Roman" w:hAnsi="Times New Roman" w:cs="Times New Roman"/>
+          <w:sz w:val="28"/>
+          <w:szCs w:val="28"/>
+        </w:rPr>
+        <w:t>g</w:t>
+      </w:r>
+      <w:r>
+        <w:rPr>
+          <w:rFonts w:ascii="Times New Roman" w:hAnsi="Times New Roman" w:cs="Times New Roman"/>
+          <w:sz w:val="28"/>
+          <w:szCs w:val="28"/>
+        </w:rPr>
+        <w:t xml:space="preserve">t+1. The output of the generator along with the inputs (Ot, At) is fed into the discriminator which further predicts the probability of the realness of Ot+1 with respect to Ot and At. The label of 0 is given to the generated </w:t>
+      </w:r>
+      <w:r>
+        <w:rPr>
+          <w:rFonts w:ascii="Times New Roman" w:hAnsi="Times New Roman" w:cs="Times New Roman"/>
+          <w:sz w:val="28"/>
+          <w:szCs w:val="28"/>
+        </w:rPr>
+        <w:t xml:space="preserve">observations representing that it is fake and the cross-entropy loss is computed between the o labels and the discriminator output. Furthermore, mean square error is computed between Generated observation Og t+1 and actual observation O t+1. The gradients of the generator are computed with respect to the combined weighted loss as in equation and the gradients of the generator are updated. </w:t>
+      </w:r>
+    </w:p>
+    <w:p>
+      <w:pPr>
+        <w:pStyle w:val="ListParagraph"/>
+        <w:ind w:left="0"/>
+        <w:jc w:val="both"/>
+        <w:rPr>
+          <w:rFonts w:ascii="Times New Roman" w:hAnsi="Times New Roman" w:cs="Times New Roman"/>
+          <w:sz w:val="28"/>
+          <w:szCs w:val="28"/>
+        </w:rPr>
+      </w:pPr>
+      <w:r>
+        <w:rPr>
+          <w:rFonts w:ascii="Times New Roman" w:hAnsi="Times New Roman" w:cs="Times New Roman"/>
+          <w:sz w:val="28"/>
+          <w:szCs w:val="28"/>
+        </w:rPr>
+        <w:t xml:space="preserve">Generator loss, </w:t>
+      </w:r>
+      <w:proofErr w:type="spellStart"/>
+      <w:r>
+        <w:rPr>
+          <w:rFonts w:ascii="Times New Roman" w:hAnsi="Times New Roman" w:cs="Times New Roman"/>
+          <w:sz w:val="28"/>
+          <w:szCs w:val="28"/>
+        </w:rPr>
+        <w:t>Lg</w:t>
+      </w:r>
+      <w:proofErr w:type="spellEnd"/>
+      <w:r>
+        <w:rPr>
+          <w:rFonts w:ascii="Times New Roman" w:hAnsi="Times New Roman" w:cs="Times New Roman"/>
+          <w:sz w:val="28"/>
+          <w:szCs w:val="28"/>
+        </w:rPr>
+        <w:t xml:space="preserve"> = </w:t>
+      </w:r>
+      <w:proofErr w:type="spellStart"/>
+      <w:r>
+        <w:rPr>
+          <w:rFonts w:ascii="Times New Roman" w:hAnsi="Times New Roman" w:cs="Times New Roman"/>
+          <w:sz w:val="28"/>
+          <w:szCs w:val="28"/>
+        </w:rPr>
+        <w:t>Ld</w:t>
+      </w:r>
+      <w:proofErr w:type="spellEnd"/>
+      <w:r>
+        <w:rPr>
+          <w:rFonts w:ascii="Times New Roman" w:hAnsi="Times New Roman" w:cs="Times New Roman"/>
+          <w:sz w:val="28"/>
+          <w:szCs w:val="28"/>
+        </w:rPr>
+        <w:t>+ alpha* MSE</w:t>
+      </w:r>
+    </w:p>
+    <w:p>
+      <w:pPr>
+        <w:pStyle w:val="ListParagraph"/>
+        <w:ind w:left="0"/>
+        <w:jc w:val="both"/>
+        <w:rPr>
+          <w:rFonts w:ascii="Times New Roman" w:hAnsi="Times New Roman" w:cs="Times New Roman"/>
+          <w:sz w:val="28"/>
+          <w:szCs w:val="28"/>
+        </w:rPr>
+      </w:pPr>
+      <w:r>
+        <w:rPr>
+          <w:rFonts w:ascii="Times New Roman" w:hAnsi="Times New Roman" w:cs="Times New Roman"/>
+          <w:sz w:val="28"/>
+          <w:szCs w:val="28"/>
+        </w:rPr>
+        <w:t xml:space="preserve">The discriminator is fed with the actual data (Ot, Ot+1, at) and the output is compared with label ‘1’ representing the real data. Furthermore, the sum of discriminator loss from both generated and real data is calculated </w:t>
+      </w:r>
+      <w:r>
+        <w:rPr>
+          <w:rFonts w:ascii="Times New Roman" w:hAnsi="Times New Roman" w:cs="Times New Roman"/>
+          <w:sz w:val="28"/>
+          <w:szCs w:val="28"/>
+        </w:rPr>
+        <w:t>and the gradients of the discriminator is calculated and updated with respect to this combined discriminator loss</w:t>
+      </w:r>
+    </w:p>
+    <w:p>
+      <w:pPr>
+        <w:pStyle w:val="ListParagraph"/>
+        <w:ind w:left="0"/>
+        <w:jc w:val="both"/>
+        <w:rPr>
+          <w:rFonts w:ascii="Times New Roman" w:hAnsi="Times New Roman" w:cs="Times New Roman"/>
+          <w:sz w:val="28"/>
+          <w:szCs w:val="28"/>
+        </w:rPr>
+      </w:pPr>
+      <w:r>
+        <w:rPr>
+          <w:rFonts w:ascii="Times New Roman" w:hAnsi="Times New Roman" w:cs="Times New Roman"/>
+          <w:sz w:val="28"/>
+          <w:szCs w:val="28"/>
+        </w:rPr>
+        <w:t xml:space="preserve">Discriminator Loss = </w:t>
+      </w:r>
+      <w:proofErr w:type="spellStart"/>
+      <w:r>
+        <w:rPr>
+          <w:rFonts w:ascii="Times New Roman" w:hAnsi="Times New Roman" w:cs="Times New Roman"/>
+          <w:sz w:val="28"/>
+          <w:szCs w:val="28"/>
+        </w:rPr>
+        <w:t>Ld</w:t>
+      </w:r>
+      <w:proofErr w:type="spellEnd"/>
+      <w:r>
+        <w:rPr>
+          <w:rFonts w:ascii="Times New Roman" w:hAnsi="Times New Roman" w:cs="Times New Roman"/>
+          <w:sz w:val="28"/>
+          <w:szCs w:val="28"/>
+        </w:rPr>
+        <w:t xml:space="preserve"> real+ </w:t>
+      </w:r>
+      <w:proofErr w:type="spellStart"/>
+      <w:r>
+        <w:rPr>
+          <w:rFonts w:ascii="Times New Roman" w:hAnsi="Times New Roman" w:cs="Times New Roman"/>
+          <w:sz w:val="28"/>
+          <w:szCs w:val="28"/>
+        </w:rPr>
+        <w:t>Ld</w:t>
+      </w:r>
+      <w:proofErr w:type="spellEnd"/>
+      <w:r>
+        <w:rPr>
+          <w:rFonts w:ascii="Times New Roman" w:hAnsi="Times New Roman" w:cs="Times New Roman"/>
+          <w:sz w:val="28"/>
+          <w:szCs w:val="28"/>
+        </w:rPr>
+        <w:t xml:space="preserve"> Generated</w:t>
+      </w:r>
+    </w:p>
+    <w:p>
+      <w:pPr>
+        <w:pStyle w:val="ListParagraph"/>
+        <w:ind w:left="0"/>
+        <w:jc w:val="both"/>
+        <w:rPr>
+          <w:rFonts w:ascii="Times New Roman" w:hAnsi="Times New Roman" w:cs="Times New Roman"/>
+          <w:sz w:val="28"/>
+          <w:szCs w:val="28"/>
+        </w:rPr>
+      </w:pPr>
+    </w:p>
+    <w:p>
+      <w:pPr>
+        <w:pStyle w:val="ListParagraph"/>
+        <w:ind w:left="0"/>
+        <w:jc w:val="both"/>
+        <w:rPr>
+          <w:rFonts w:ascii="Times New Roman" w:hAnsi="Times New Roman" w:cs="Times New Roman"/>
+          <w:sz w:val="28"/>
+          <w:szCs w:val="28"/>
+        </w:rPr>
+      </w:pPr>
+      <w:r>
+        <w:rPr>
+          <w:rFonts w:ascii="Times New Roman" w:hAnsi="Times New Roman" w:cs="Times New Roman"/>
+          <w:sz w:val="28"/>
+          <w:szCs w:val="28"/>
+        </w:rPr>
+        <w:t xml:space="preserve">During the training of the generator the weights of the discriminator are frozen and vice versa which prevents either of the component become overpower. For every epoch the training of generator and the discriminator are done alternatively. The ADAM optimizer is used which adapts the learning rate and stabilizes the training. </w:t>
+      </w:r>
+    </w:p>
+    <w:p>
+      <w:pPr>
+        <w:pStyle w:val="ListParagraph"/>
+        <w:ind w:left="0"/>
+        <w:jc w:val="both"/>
+        <w:rPr>
+          <w:rFonts w:ascii="Times New Roman" w:hAnsi="Times New Roman" w:cs="Times New Roman"/>
+          <w:sz w:val="28"/>
+          <w:szCs w:val="28"/>
+        </w:rPr>
+      </w:pPr>
+      <w:r>
+        <w:rPr>
+          <w:rFonts w:ascii="Times New Roman" w:hAnsi="Times New Roman" w:cs="Times New Roman"/>
+          <w:sz w:val="28"/>
+          <w:szCs w:val="28"/>
+        </w:rPr>
+        <w:t xml:space="preserve"> </w:t>
       </w:r>
     </w:p>
     <w:p>

</xml_diff>